<commit_message>
0001359: Fiche Pulve : Marque recherche sur le nom avec autocomplétion
</commit_message>
<xml_diff>
--- a/Docs/#1099  Gestion des Equipements Additionnels.docx
+++ b/Docs/#1099  Gestion des Equipements Additionnels.docx
@@ -297,7 +297,7 @@
           </mc:Choice>
           <mc:Fallback>
             <w:pict>
-              <v:line w14:anchorId="0C1A8DA4" id="Connecteur droit 3" o:spid="_x0000_s1026" style="position:absolute;flip:y;z-index:251659264;visibility:visible;mso-wrap-style:square;mso-width-percent:0;mso-height-percent:0;mso-wrap-distance-left:9pt;mso-wrap-distance-top:0;mso-wrap-distance-right:9pt;mso-wrap-distance-bottom:0;mso-position-horizontal:absolute;mso-position-horizontal-relative:text;mso-position-vertical:absolute;mso-position-vertical-relative:text;mso-width-percent:0;mso-height-percent:0;mso-width-relative:margin;mso-height-relative:margin" from="214.9pt,93.85pt" to="433.15pt,116.35pt" o:gfxdata="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" strokecolor="#4579b8 [3044]" strokeweight="2.5pt"/>
+              <v:line w14:anchorId="79099753" id="Connecteur droit 3" o:spid="_x0000_s1026" style="position:absolute;flip:y;z-index:251659264;visibility:visible;mso-wrap-style:square;mso-width-percent:0;mso-height-percent:0;mso-wrap-distance-left:9pt;mso-wrap-distance-top:0;mso-wrap-distance-right:9pt;mso-wrap-distance-bottom:0;mso-position-horizontal:absolute;mso-position-horizontal-relative:text;mso-position-vertical:absolute;mso-position-vertical-relative:text;mso-width-percent:0;mso-height-percent:0;mso-width-relative:margin;mso-height-relative:margin" from="214.9pt,93.85pt" to="433.15pt,116.35pt" o:gfxdata="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" strokecolor="#4579b8 [3044]" strokeweight="2.5pt"/>
             </w:pict>
           </mc:Fallback>
         </mc:AlternateContent>
@@ -371,23 +371,7 @@
                                 <w:sz w:val="18"/>
                                 <w:szCs w:val="18"/>
                               </w:rPr>
-                              <w:t xml:space="preserve">Suppression des boutons </w:t>
-                            </w:r>
-                            <w:proofErr w:type="gramStart"/>
-                            <w:r>
-                              <w:rPr>
-                                <w:sz w:val="18"/>
-                                <w:szCs w:val="18"/>
-                              </w:rPr>
-                              <w:t>« Voir</w:t>
-                            </w:r>
-                            <w:proofErr w:type="gramEnd"/>
-                            <w:r>
-                              <w:rPr>
-                                <w:sz w:val="18"/>
-                                <w:szCs w:val="18"/>
-                              </w:rPr>
-                              <w:t xml:space="preserve"> Fiche » et « supprimer » </w:t>
+                              <w:t xml:space="preserve">Suppression des boutons « Voir Fiche » et « supprimer » </w:t>
                             </w:r>
                           </w:p>
                           <w:p>
@@ -444,23 +428,7 @@
                           <w:sz w:val="18"/>
                           <w:szCs w:val="18"/>
                         </w:rPr>
-                        <w:t xml:space="preserve">Suppression des boutons </w:t>
-                      </w:r>
-                      <w:proofErr w:type="gramStart"/>
-                      <w:r>
-                        <w:rPr>
-                          <w:sz w:val="18"/>
-                          <w:szCs w:val="18"/>
-                        </w:rPr>
-                        <w:t>« Voir</w:t>
-                      </w:r>
-                      <w:proofErr w:type="gramEnd"/>
-                      <w:r>
-                        <w:rPr>
-                          <w:sz w:val="18"/>
-                          <w:szCs w:val="18"/>
-                        </w:rPr>
-                        <w:t xml:space="preserve"> Fiche » et « supprimer » </w:t>
+                        <w:t xml:space="preserve">Suppression des boutons « Voir Fiche » et « supprimer » </w:t>
                       </w:r>
                     </w:p>
                     <w:p>
@@ -650,15 +618,13 @@
     </w:p>
     <w:p>
       <w:r>
-        <w:t xml:space="preserve">Reprises de champs accessoires /Manomètres/ Attelage, pulvérisation, </w:t>
-      </w:r>
-      <w:proofErr w:type="spellStart"/>
-      <w:r>
-        <w:t>Regulation</w:t>
-      </w:r>
-      <w:proofErr w:type="spellEnd"/>
-      <w:r>
-        <w:t xml:space="preserve"> du pulvérisateur principal Non Modifiable.</w:t>
+        <w:t>Reprises</w:t>
+      </w:r>
+      <w:r>
+        <w:t xml:space="preserve"> </w:t>
+      </w:r>
+      <w:r>
+        <w:t>du pulvérisateur principal Non Modifiable.</w:t>
       </w:r>
     </w:p>
     <w:p>

</xml_diff>

<commit_message>
0001088: Suppression de bancs de mesures
</commit_message>
<xml_diff>
--- a/Docs/#1099  Gestion des Equipements Additionnels.docx
+++ b/Docs/#1099  Gestion des Equipements Additionnels.docx
@@ -172,7 +172,7 @@
                 </v:handles>
                 <o:callout v:ext="edit" type="oneSegment" on="t"/>
               </v:shapetype>
-              <v:shape id="Légende : encadrée 4" o:spid="_x0000_s1026" type="#_x0000_t47" style="position:absolute;margin-left:16.9pt;margin-top:219.1pt;width:450pt;height:77.25pt;z-index:251666432;visibility:visible;mso-wrap-style:square;mso-width-percent:0;mso-height-percent:0;mso-wrap-distance-left:9pt;mso-wrap-distance-top:0;mso-wrap-distance-right:9pt;mso-wrap-distance-bottom:0;mso-position-horizontal:absolute;mso-position-horizontal-relative:text;mso-position-vertical:absolute;mso-position-vertical-relative:text;mso-width-percent:0;mso-height-percent:0;mso-width-relative:margin;mso-height-relative:margin;v-text-anchor:middle" o:gfxdata="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" adj="16743,-55389,10800,-121" fillcolor="#4f81bd [3204]" strokecolor="#243f60 [1604]" strokeweight="2pt">
+              <v:shape id="Légende : encadrée 4" o:spid="_x0000_s1026" type="#_x0000_t47" style="position:absolute;margin-left:16.9pt;margin-top:219.1pt;width:450pt;height:77.25pt;z-index:251666432;visibility:visible;mso-wrap-style:square;mso-width-percent:0;mso-height-percent:0;mso-wrap-distance-left:9pt;mso-wrap-distance-top:0;mso-wrap-distance-right:9pt;mso-wrap-distance-bottom:0;mso-position-horizontal:absolute;mso-position-horizontal-relative:text;mso-position-vertical:absolute;mso-position-vertical-relative:text;mso-width-percent:0;mso-height-percent:0;mso-width-relative:margin;mso-height-relative:margin;v-text-anchor:middle" o:gfxdata="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" adj="16743,-55389,10800,-121" fillcolor="#4f81bd [3204]" strokecolor="#243f60 [1604]" strokeweight="2pt">
                 <v:textbox>
                   <w:txbxContent>
                     <w:p>
@@ -371,7 +371,23 @@
                                 <w:sz w:val="18"/>
                                 <w:szCs w:val="18"/>
                               </w:rPr>
-                              <w:t xml:space="preserve">Suppression des boutons « Voir Fiche » et « supprimer » </w:t>
+                              <w:t xml:space="preserve">Suppression des boutons </w:t>
+                            </w:r>
+                            <w:proofErr w:type="gramStart"/>
+                            <w:r>
+                              <w:rPr>
+                                <w:sz w:val="18"/>
+                                <w:szCs w:val="18"/>
+                              </w:rPr>
+                              <w:t>« Voir</w:t>
+                            </w:r>
+                            <w:proofErr w:type="gramEnd"/>
+                            <w:r>
+                              <w:rPr>
+                                <w:sz w:val="18"/>
+                                <w:szCs w:val="18"/>
+                              </w:rPr>
+                              <w:t xml:space="preserve"> Fiche » et « supprimer » </w:t>
                             </w:r>
                           </w:p>
                           <w:p>
@@ -412,7 +428,7 @@
           </mc:Choice>
           <mc:Fallback>
             <w:pict>
-              <v:shape w14:anchorId="6665AEE3" id="Légende : encadrée 2" o:spid="_x0000_s1027" type="#_x0000_t47" style="position:absolute;margin-left:-.35pt;margin-top:115.6pt;width:452.25pt;height:1in;z-index:251654144;visibility:visible;mso-wrap-style:square;mso-width-percent:0;mso-height-percent:0;mso-wrap-distance-left:9pt;mso-wrap-distance-top:0;mso-wrap-distance-right:9pt;mso-wrap-distance-bottom:0;mso-position-horizontal:absolute;mso-position-horizontal-relative:text;mso-position-vertical:absolute;mso-position-vertical-relative:text;mso-width-percent:0;mso-height-percent:0;mso-width-relative:margin;mso-height-relative:margin;v-text-anchor:middle" o:gfxdata="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" adj="17360,-28556,10244,70" fillcolor="#4f81bd [3204]" strokecolor="#243f60 [1604]" strokeweight="2pt">
+              <v:shape w14:anchorId="6665AEE3" id="Légende : encadrée 2" o:spid="_x0000_s1027" type="#_x0000_t47" style="position:absolute;margin-left:-.35pt;margin-top:115.6pt;width:452.25pt;height:1in;z-index:251654144;visibility:visible;mso-wrap-style:square;mso-width-percent:0;mso-height-percent:0;mso-wrap-distance-left:9pt;mso-wrap-distance-top:0;mso-wrap-distance-right:9pt;mso-wrap-distance-bottom:0;mso-position-horizontal:absolute;mso-position-horizontal-relative:text;mso-position-vertical:absolute;mso-position-vertical-relative:text;mso-width-percent:0;mso-height-percent:0;mso-width-relative:margin;mso-height-relative:margin;v-text-anchor:middle" o:gfxdata="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" adj="17360,-28556,10244,70" fillcolor="#4f81bd [3204]" strokecolor="#243f60 [1604]" strokeweight="2pt">
                 <v:textbox>
                   <w:txbxContent>
                     <w:p>
@@ -428,7 +444,23 @@
                           <w:sz w:val="18"/>
                           <w:szCs w:val="18"/>
                         </w:rPr>
-                        <w:t xml:space="preserve">Suppression des boutons « Voir Fiche » et « supprimer » </w:t>
+                        <w:t xml:space="preserve">Suppression des boutons </w:t>
+                      </w:r>
+                      <w:proofErr w:type="gramStart"/>
+                      <w:r>
+                        <w:rPr>
+                          <w:sz w:val="18"/>
+                          <w:szCs w:val="18"/>
+                        </w:rPr>
+                        <w:t>« Voir</w:t>
+                      </w:r>
+                      <w:proofErr w:type="gramEnd"/>
+                      <w:r>
+                        <w:rPr>
+                          <w:sz w:val="18"/>
+                          <w:szCs w:val="18"/>
+                        </w:rPr>
+                        <w:t xml:space="preserve"> Fiche » et « supprimer » </w:t>
                       </w:r>
                     </w:p>
                     <w:p>
@@ -456,6 +488,9 @@
         </mc:AlternateContent>
       </w:r>
       <w:r>
+        <w:rPr>
+          <w:noProof/>
+        </w:rPr>
         <w:drawing>
           <wp:inline distT="0" distB="0" distL="0" distR="0" wp14:anchorId="1A8B031B" wp14:editId="6E4F5863">
             <wp:extent cx="5760720" cy="1373505"/>
@@ -570,6 +605,222 @@
       </w:r>
     </w:p>
     <w:p>
+      <w:r>
+        <w:rPr>
+          <w:noProof/>
+        </w:rPr>
+        <mc:AlternateContent>
+          <mc:Choice Requires="wps">
+            <w:drawing>
+              <wp:anchor distT="0" distB="0" distL="114300" distR="114300" simplePos="0" relativeHeight="251671552" behindDoc="0" locked="0" layoutInCell="1" allowOverlap="1" wp14:anchorId="2AEAEB82" wp14:editId="5D8CF6BF">
+                <wp:simplePos x="0" y="0"/>
+                <wp:positionH relativeFrom="column">
+                  <wp:posOffset>4513452</wp:posOffset>
+                </wp:positionH>
+                <wp:positionV relativeFrom="paragraph">
+                  <wp:posOffset>1277112</wp:posOffset>
+                </wp:positionV>
+                <wp:extent cx="1506931" cy="270663"/>
+                <wp:effectExtent l="0" t="0" r="17145" b="15240"/>
+                <wp:wrapNone/>
+                <wp:docPr id="9" name="Ellipse 9"/>
+                <wp:cNvGraphicFramePr/>
+                <a:graphic xmlns:a="http://schemas.openxmlformats.org/drawingml/2006/main">
+                  <a:graphicData uri="http://schemas.microsoft.com/office/word/2010/wordprocessingShape">
+                    <wps:wsp>
+                      <wps:cNvSpPr/>
+                      <wps:spPr>
+                        <a:xfrm>
+                          <a:off x="0" y="0"/>
+                          <a:ext cx="1506931" cy="270663"/>
+                        </a:xfrm>
+                        <a:prstGeom prst="ellipse">
+                          <a:avLst/>
+                        </a:prstGeom>
+                        <a:noFill/>
+                      </wps:spPr>
+                      <wps:style>
+                        <a:lnRef idx="2">
+                          <a:schemeClr val="accent1">
+                            <a:shade val="50000"/>
+                          </a:schemeClr>
+                        </a:lnRef>
+                        <a:fillRef idx="1">
+                          <a:schemeClr val="accent1"/>
+                        </a:fillRef>
+                        <a:effectRef idx="0">
+                          <a:schemeClr val="accent1"/>
+                        </a:effectRef>
+                        <a:fontRef idx="minor">
+                          <a:schemeClr val="lt1"/>
+                        </a:fontRef>
+                      </wps:style>
+                      <wps:bodyPr rot="0" spcFirstLastPara="0" vertOverflow="overflow" horzOverflow="overflow" vert="horz" wrap="square" lIns="91440" tIns="45720" rIns="91440" bIns="45720" numCol="1" spcCol="0" rtlCol="0" fromWordArt="0" anchor="ctr" anchorCtr="0" forceAA="0" compatLnSpc="1">
+                        <a:prstTxWarp prst="textNoShape">
+                          <a:avLst/>
+                        </a:prstTxWarp>
+                        <a:noAutofit/>
+                      </wps:bodyPr>
+                    </wps:wsp>
+                  </a:graphicData>
+                </a:graphic>
+                <wp14:sizeRelH relativeFrom="margin">
+                  <wp14:pctWidth>0</wp14:pctWidth>
+                </wp14:sizeRelH>
+              </wp:anchor>
+            </w:drawing>
+          </mc:Choice>
+          <mc:Fallback>
+            <w:pict>
+              <v:oval w14:anchorId="4196F134" id="Ellipse 9" o:spid="_x0000_s1026" style="position:absolute;margin-left:355.4pt;margin-top:100.55pt;width:118.65pt;height:21.3pt;z-index:251671552;visibility:visible;mso-wrap-style:square;mso-width-percent:0;mso-wrap-distance-left:9pt;mso-wrap-distance-top:0;mso-wrap-distance-right:9pt;mso-wrap-distance-bottom:0;mso-position-horizontal:absolute;mso-position-horizontal-relative:text;mso-position-vertical:absolute;mso-position-vertical-relative:text;mso-width-percent:0;mso-width-relative:margin;v-text-anchor:middle" o:gfxdata="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" filled="f" strokecolor="#243f60 [1604]" strokeweight="2pt"/>
+            </w:pict>
+          </mc:Fallback>
+        </mc:AlternateContent>
+      </w:r>
+      <w:r>
+        <w:rPr>
+          <w:noProof/>
+        </w:rPr>
+        <mc:AlternateContent>
+          <mc:Choice Requires="wps">
+            <w:drawing>
+              <wp:anchor distT="0" distB="0" distL="114300" distR="114300" simplePos="0" relativeHeight="251669504" behindDoc="0" locked="0" layoutInCell="1" allowOverlap="1" wp14:anchorId="2ABEF911" wp14:editId="272D864F">
+                <wp:simplePos x="0" y="0"/>
+                <wp:positionH relativeFrom="column">
+                  <wp:posOffset>4447566</wp:posOffset>
+                </wp:positionH>
+                <wp:positionV relativeFrom="paragraph">
+                  <wp:posOffset>2293594</wp:posOffset>
+                </wp:positionV>
+                <wp:extent cx="796595" cy="270663"/>
+                <wp:effectExtent l="0" t="0" r="22860" b="15240"/>
+                <wp:wrapNone/>
+                <wp:docPr id="8" name="Ellipse 8"/>
+                <wp:cNvGraphicFramePr/>
+                <a:graphic xmlns:a="http://schemas.openxmlformats.org/drawingml/2006/main">
+                  <a:graphicData uri="http://schemas.microsoft.com/office/word/2010/wordprocessingShape">
+                    <wps:wsp>
+                      <wps:cNvSpPr/>
+                      <wps:spPr>
+                        <a:xfrm>
+                          <a:off x="0" y="0"/>
+                          <a:ext cx="796595" cy="270663"/>
+                        </a:xfrm>
+                        <a:prstGeom prst="ellipse">
+                          <a:avLst/>
+                        </a:prstGeom>
+                        <a:noFill/>
+                      </wps:spPr>
+                      <wps:style>
+                        <a:lnRef idx="2">
+                          <a:schemeClr val="accent1">
+                            <a:shade val="50000"/>
+                          </a:schemeClr>
+                        </a:lnRef>
+                        <a:fillRef idx="1">
+                          <a:schemeClr val="accent1"/>
+                        </a:fillRef>
+                        <a:effectRef idx="0">
+                          <a:schemeClr val="accent1"/>
+                        </a:effectRef>
+                        <a:fontRef idx="minor">
+                          <a:schemeClr val="lt1"/>
+                        </a:fontRef>
+                      </wps:style>
+                      <wps:bodyPr rot="0" spcFirstLastPara="0" vertOverflow="overflow" horzOverflow="overflow" vert="horz" wrap="square" lIns="91440" tIns="45720" rIns="91440" bIns="45720" numCol="1" spcCol="0" rtlCol="0" fromWordArt="0" anchor="ctr" anchorCtr="0" forceAA="0" compatLnSpc="1">
+                        <a:prstTxWarp prst="textNoShape">
+                          <a:avLst/>
+                        </a:prstTxWarp>
+                        <a:noAutofit/>
+                      </wps:bodyPr>
+                    </wps:wsp>
+                  </a:graphicData>
+                </a:graphic>
+                <wp14:sizeRelH relativeFrom="margin">
+                  <wp14:pctWidth>0</wp14:pctWidth>
+                </wp14:sizeRelH>
+              </wp:anchor>
+            </w:drawing>
+          </mc:Choice>
+          <mc:Fallback>
+            <w:pict>
+              <v:oval w14:anchorId="1C31E932" id="Ellipse 8" o:spid="_x0000_s1026" style="position:absolute;margin-left:350.2pt;margin-top:180.6pt;width:62.7pt;height:21.3pt;z-index:251669504;visibility:visible;mso-wrap-style:square;mso-width-percent:0;mso-wrap-distance-left:9pt;mso-wrap-distance-top:0;mso-wrap-distance-right:9pt;mso-wrap-distance-bottom:0;mso-position-horizontal:absolute;mso-position-horizontal-relative:text;mso-position-vertical:absolute;mso-position-vertical-relative:text;mso-width-percent:0;mso-width-relative:margin;v-text-anchor:middle" o:gfxdata="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" filled="f" strokecolor="#243f60 [1604]" strokeweight="2pt"/>
+            </w:pict>
+          </mc:Fallback>
+        </mc:AlternateContent>
+      </w:r>
+      <w:r>
+        <w:rPr>
+          <w:noProof/>
+        </w:rPr>
+        <mc:AlternateContent>
+          <mc:Choice Requires="wps">
+            <w:drawing>
+              <wp:anchor distT="0" distB="0" distL="114300" distR="114300" simplePos="0" relativeHeight="251667456" behindDoc="0" locked="0" layoutInCell="1" allowOverlap="1" wp14:anchorId="4A4B0C2D" wp14:editId="02186A22">
+                <wp:simplePos x="0" y="0"/>
+                <wp:positionH relativeFrom="column">
+                  <wp:posOffset>2787067</wp:posOffset>
+                </wp:positionH>
+                <wp:positionV relativeFrom="paragraph">
+                  <wp:posOffset>3369259</wp:posOffset>
+                </wp:positionV>
+                <wp:extent cx="2998902" cy="270663"/>
+                <wp:effectExtent l="0" t="0" r="11430" b="15240"/>
+                <wp:wrapNone/>
+                <wp:docPr id="7" name="Ellipse 7"/>
+                <wp:cNvGraphicFramePr/>
+                <a:graphic xmlns:a="http://schemas.openxmlformats.org/drawingml/2006/main">
+                  <a:graphicData uri="http://schemas.microsoft.com/office/word/2010/wordprocessingShape">
+                    <wps:wsp>
+                      <wps:cNvSpPr/>
+                      <wps:spPr>
+                        <a:xfrm>
+                          <a:off x="0" y="0"/>
+                          <a:ext cx="2998902" cy="270663"/>
+                        </a:xfrm>
+                        <a:prstGeom prst="ellipse">
+                          <a:avLst/>
+                        </a:prstGeom>
+                        <a:noFill/>
+                      </wps:spPr>
+                      <wps:style>
+                        <a:lnRef idx="2">
+                          <a:schemeClr val="accent1">
+                            <a:shade val="50000"/>
+                          </a:schemeClr>
+                        </a:lnRef>
+                        <a:fillRef idx="1">
+                          <a:schemeClr val="accent1"/>
+                        </a:fillRef>
+                        <a:effectRef idx="0">
+                          <a:schemeClr val="accent1"/>
+                        </a:effectRef>
+                        <a:fontRef idx="minor">
+                          <a:schemeClr val="lt1"/>
+                        </a:fontRef>
+                      </wps:style>
+                      <wps:bodyPr rot="0" spcFirstLastPara="0" vertOverflow="overflow" horzOverflow="overflow" vert="horz" wrap="square" lIns="91440" tIns="45720" rIns="91440" bIns="45720" numCol="1" spcCol="0" rtlCol="0" fromWordArt="0" anchor="ctr" anchorCtr="0" forceAA="0" compatLnSpc="1">
+                        <a:prstTxWarp prst="textNoShape">
+                          <a:avLst/>
+                        </a:prstTxWarp>
+                        <a:noAutofit/>
+                      </wps:bodyPr>
+                    </wps:wsp>
+                  </a:graphicData>
+                </a:graphic>
+                <wp14:sizeRelH relativeFrom="margin">
+                  <wp14:pctWidth>0</wp14:pctWidth>
+                </wp14:sizeRelH>
+              </wp:anchor>
+            </w:drawing>
+          </mc:Choice>
+          <mc:Fallback>
+            <w:pict>
+              <v:oval w14:anchorId="10E5D8AF" id="Ellipse 7" o:spid="_x0000_s1026" style="position:absolute;margin-left:219.45pt;margin-top:265.3pt;width:236.15pt;height:21.3pt;z-index:251667456;visibility:visible;mso-wrap-style:square;mso-width-percent:0;mso-wrap-distance-left:9pt;mso-wrap-distance-top:0;mso-wrap-distance-right:9pt;mso-wrap-distance-bottom:0;mso-position-horizontal:absolute;mso-position-horizontal-relative:text;mso-position-vertical:absolute;mso-position-vertical-relative:text;mso-width-percent:0;mso-width-relative:margin;v-text-anchor:middle" o:gfxdata="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" filled="f" strokecolor="#243f60 [1604]" strokeweight="2pt"/>
+            </w:pict>
+          </mc:Fallback>
+        </mc:AlternateContent>
+      </w:r>
       <w:r>
         <w:rPr>
           <w:noProof/>

</xml_diff>